<commit_message>
Added title page, checkboxes, and larger comment sections
</commit_message>
<xml_diff>
--- a/Documentation/LIVING-DOCXs/Acceptance_Plan.docx
+++ b/Documentation/LIVING-DOCXs/Acceptance_Plan.docx
@@ -1,33 +1,543 @@
 
 <file path=word/document.xml><?xml version="1.0" encoding="utf-8"?>
-<w:document xmlns:wpc="http://schemas.microsoft.com/office/word/2010/wordprocessingCanvas" xmlns:cx="http://schemas.microsoft.com/office/drawing/2014/chartex" xmlns:cx1="http://schemas.microsoft.com/office/drawing/2015/9/8/chartex" xmlns:cx2="http://schemas.microsoft.com/office/drawing/2015/10/21/chartex" xmlns:mc="http://schemas.openxmlformats.org/markup-compatibility/2006" xmlns:o="urn:schemas-microsoft-com:office:office" xmlns:r="http://schemas.openxmlformats.org/officeDocument/2006/relationships" xmlns:m="http://schemas.openxmlformats.org/officeDocument/2006/math" xmlns:v="urn:schemas-microsoft-com:vml" xmlns:wp14="http://schemas.microsoft.com/office/word/2010/wordprocessingDrawing" xmlns:wp="http://schemas.openxmlformats.org/drawingml/2006/wordprocessingDrawing" xmlns:w10="urn:schemas-microsoft-com:office:word" xmlns:w="http://schemas.openxmlformats.org/wordprocessingml/2006/main" xmlns:w14="http://schemas.microsoft.com/office/word/2010/wordml" xmlns:w15="http://schemas.microsoft.com/office/word/2012/wordml" xmlns:w16se="http://schemas.microsoft.com/office/word/2015/wordml/symex" xmlns:wpg="http://schemas.microsoft.com/office/word/2010/wordprocessingGroup" xmlns:wpi="http://schemas.microsoft.com/office/word/2010/wordprocessingInk" xmlns:wne="http://schemas.microsoft.com/office/word/2006/wordml" xmlns:wps="http://schemas.microsoft.com/office/word/2010/wordprocessingShape" mc:Ignorable="w14 w15 w16se wp14">
+<w:document xmlns:wpc="http://schemas.microsoft.com/office/word/2010/wordprocessingCanvas" xmlns:cx="http://schemas.microsoft.com/office/drawing/2014/chartex" xmlns:cx1="http://schemas.microsoft.com/office/drawing/2015/9/8/chartex" xmlns:mc="http://schemas.openxmlformats.org/markup-compatibility/2006" xmlns:o="urn:schemas-microsoft-com:office:office" xmlns:r="http://schemas.openxmlformats.org/officeDocument/2006/relationships" xmlns:m="http://schemas.openxmlformats.org/officeDocument/2006/math" xmlns:v="urn:schemas-microsoft-com:vml" xmlns:wp14="http://schemas.microsoft.com/office/word/2010/wordprocessingDrawing" xmlns:wp="http://schemas.openxmlformats.org/drawingml/2006/wordprocessingDrawing" xmlns:w10="urn:schemas-microsoft-com:office:word" xmlns:w="http://schemas.openxmlformats.org/wordprocessingml/2006/main" xmlns:w14="http://schemas.microsoft.com/office/word/2010/wordml" xmlns:w15="http://schemas.microsoft.com/office/word/2012/wordml" xmlns:w16se="http://schemas.microsoft.com/office/word/2015/wordml/symex" xmlns:wpg="http://schemas.microsoft.com/office/word/2010/wordprocessingGroup" xmlns:wpi="http://schemas.microsoft.com/office/word/2010/wordprocessingInk" xmlns:wne="http://schemas.microsoft.com/office/word/2006/wordml" xmlns:wps="http://schemas.microsoft.com/office/word/2010/wordprocessingShape" mc:Ignorable="w14 w15 w16se wp14">
   <w:body>
     <w:p>
-      <w:r>
+      <w:pPr>
+        <w:rPr>
+          <w:rFonts w:cs="Arial"/>
+          <w:b/>
+        </w:rPr>
+      </w:pPr>
+    </w:p>
+    <w:p>
+      <w:pPr>
+        <w:jc w:val="center"/>
+        <w:rPr>
+          <w:rFonts w:ascii="Times New Roman" w:hAnsi="Times New Roman" w:cs="Times New Roman"/>
+          <w:sz w:val="40"/>
+        </w:rPr>
+      </w:pPr>
+      <w:r>
+        <w:rPr>
+          <w:rFonts w:ascii="Times New Roman" w:hAnsi="Times New Roman" w:cs="Times New Roman"/>
+          <w:b/>
+          <w:sz w:val="72"/>
+        </w:rPr>
+        <w:t>Customer Acceptance Report</w:t>
+      </w:r>
+    </w:p>
+    <w:p>
+      <w:pPr>
+        <w:jc w:val="center"/>
+        <w:rPr>
+          <w:rFonts w:cs="Arial"/>
+          <w:b/>
+          <w:sz w:val="28"/>
+        </w:rPr>
+      </w:pPr>
+      <w:r>
+        <w:rPr>
+          <w:rFonts w:cs="Arial"/>
+          <w:b/>
+          <w:sz w:val="28"/>
+        </w:rPr>
+        <w:t>for the</w:t>
+      </w:r>
+    </w:p>
+    <w:p>
+      <w:pPr>
+        <w:jc w:val="center"/>
+        <w:rPr>
+          <w:rFonts w:cs="Arial"/>
+          <w:b/>
+          <w:sz w:val="28"/>
+        </w:rPr>
+      </w:pPr>
+      <w:proofErr w:type="spellStart"/>
+      <w:r>
+        <w:rPr>
+          <w:rFonts w:cs="Arial"/>
+          <w:b/>
+          <w:sz w:val="28"/>
+        </w:rPr>
+        <w:t>Hotspotter</w:t>
+      </w:r>
+      <w:proofErr w:type="spellEnd"/>
+      <w:r>
+        <w:rPr>
+          <w:rFonts w:cs="Arial"/>
+          <w:b/>
+          <w:sz w:val="28"/>
+        </w:rPr>
+        <w:t xml:space="preserve"> Bug Prediction Software</w:t>
+      </w:r>
+    </w:p>
+    <w:p>
+      <w:pPr>
+        <w:jc w:val="center"/>
+        <w:rPr>
+          <w:rFonts w:cs="Arial"/>
+          <w:b/>
+          <w:sz w:val="28"/>
+        </w:rPr>
+      </w:pPr>
+      <w:r>
+        <w:rPr>
+          <w:rFonts w:cs="Arial"/>
+          <w:b/>
+          <w:sz w:val="28"/>
+        </w:rPr>
+        <w:t>CS 425 / CS 499 Senior Project</w:t>
+      </w:r>
+    </w:p>
+    <w:p>
+      <w:pPr>
+        <w:jc w:val="center"/>
+        <w:rPr>
+          <w:rFonts w:cs="Arial"/>
+          <w:b/>
+          <w:sz w:val="32"/>
+        </w:rPr>
+      </w:pPr>
+    </w:p>
+    <w:p>
+      <w:pPr>
+        <w:jc w:val="center"/>
+        <w:rPr>
+          <w:rFonts w:cs="Arial"/>
+          <w:b/>
+          <w:sz w:val="28"/>
+        </w:rPr>
+      </w:pPr>
+      <w:r>
+        <w:rPr>
+          <w:rFonts w:cs="Arial"/>
+          <w:b/>
+          <w:sz w:val="28"/>
+        </w:rPr>
+        <w:t>by</w:t>
+      </w:r>
+    </w:p>
+    <w:p>
+      <w:pPr>
+        <w:jc w:val="center"/>
+        <w:rPr>
+          <w:rFonts w:cs="Arial"/>
+          <w:b/>
+          <w:sz w:val="28"/>
+        </w:rPr>
+      </w:pPr>
+      <w:r>
+        <w:rPr>
+          <w:rFonts w:cs="Arial"/>
+          <w:b/>
+          <w:sz w:val="28"/>
+        </w:rPr>
+        <w:t>Nathan Reinhardt</w:t>
+      </w:r>
+    </w:p>
+    <w:p>
+      <w:pPr>
+        <w:jc w:val="center"/>
+        <w:rPr>
+          <w:rFonts w:cs="Arial"/>
+          <w:b/>
+          <w:sz w:val="28"/>
+        </w:rPr>
+      </w:pPr>
+      <w:r>
+        <w:rPr>
+          <w:rFonts w:cs="Arial"/>
+          <w:b/>
+          <w:sz w:val="28"/>
+        </w:rPr>
+        <w:t>Spencer Smith</w:t>
+      </w:r>
+    </w:p>
+    <w:p>
+      <w:pPr>
+        <w:jc w:val="center"/>
+        <w:rPr>
+          <w:rFonts w:cs="Arial"/>
+          <w:b/>
+          <w:sz w:val="28"/>
+        </w:rPr>
+      </w:pPr>
+      <w:r>
+        <w:rPr>
+          <w:rFonts w:cs="Arial"/>
+          <w:b/>
+          <w:sz w:val="28"/>
+        </w:rPr>
+        <w:t>Dylan Williams</w:t>
+      </w:r>
+    </w:p>
+    <w:p>
+      <w:pPr>
+        <w:jc w:val="center"/>
+        <w:rPr>
+          <w:rFonts w:cs="Arial"/>
+          <w:b/>
+          <w:sz w:val="32"/>
+        </w:rPr>
+      </w:pPr>
+    </w:p>
+    <w:p>
+      <w:pPr>
+        <w:jc w:val="center"/>
+        <w:rPr>
+          <w:rFonts w:cs="Arial"/>
+          <w:b/>
+          <w:sz w:val="28"/>
+        </w:rPr>
+      </w:pPr>
+      <w:r>
+        <w:rPr>
+          <w:rFonts w:cs="Arial"/>
+          <w:b/>
+          <w:sz w:val="28"/>
+        </w:rPr>
+        <w:t>of</w:t>
+      </w:r>
+    </w:p>
+    <w:p>
+      <w:pPr>
+        <w:jc w:val="center"/>
+        <w:rPr>
+          <w:rFonts w:cs="Arial"/>
+          <w:b/>
+          <w:sz w:val="28"/>
+        </w:rPr>
+      </w:pPr>
+      <w:r>
+        <w:rPr>
+          <w:rFonts w:cs="Arial"/>
+          <w:b/>
+          <w:sz w:val="28"/>
+        </w:rPr>
+        <w:t xml:space="preserve">Team </w:t>
+      </w:r>
+      <w:proofErr w:type="spellStart"/>
+      <w:r>
+        <w:rPr>
+          <w:rFonts w:cs="Arial"/>
+          <w:b/>
+          <w:sz w:val="28"/>
+        </w:rPr>
+        <w:t>HotSpotter</w:t>
+      </w:r>
+      <w:proofErr w:type="spellEnd"/>
+    </w:p>
+    <w:p>
+      <w:pPr>
+        <w:jc w:val="center"/>
+        <w:rPr>
+          <w:rFonts w:cs="Arial"/>
+          <w:b/>
+          <w:sz w:val="28"/>
+        </w:rPr>
+      </w:pPr>
+    </w:p>
+    <w:p>
+      <w:pPr>
+        <w:jc w:val="center"/>
+        <w:rPr>
+          <w:rFonts w:cs="Arial"/>
+          <w:b/>
+          <w:sz w:val="28"/>
+        </w:rPr>
+      </w:pPr>
+    </w:p>
+    <w:p>
+      <w:pPr>
+        <w:jc w:val="center"/>
+        <w:rPr>
+          <w:rFonts w:cs="Arial"/>
+          <w:b/>
+          <w:sz w:val="28"/>
+        </w:rPr>
+      </w:pPr>
+    </w:p>
+    <w:p>
+      <w:pPr>
+        <w:jc w:val="center"/>
+        <w:rPr>
+          <w:rFonts w:cs="Arial"/>
+          <w:b/>
+          <w:sz w:val="28"/>
+        </w:rPr>
+      </w:pPr>
+      <w:r>
+        <w:rPr>
+          <w:rFonts w:cs="Arial"/>
+          <w:b/>
+          <w:sz w:val="28"/>
+        </w:rPr>
+        <w:t>Customer Acceptance Report</w:t>
+      </w:r>
+    </w:p>
+    <w:p>
+      <w:pPr>
+        <w:jc w:val="center"/>
+        <w:rPr>
+          <w:rFonts w:cs="Arial"/>
+          <w:b/>
+          <w:sz w:val="28"/>
+        </w:rPr>
+      </w:pPr>
+      <w:r>
+        <w:rPr>
+          <w:rFonts w:cs="Arial"/>
+          <w:b/>
+          <w:sz w:val="28"/>
+        </w:rPr>
+        <w:t>Revision 1.</w:t>
+      </w:r>
+      <w:r>
+        <w:rPr>
+          <w:rFonts w:cs="Arial"/>
+          <w:b/>
+          <w:sz w:val="28"/>
+        </w:rPr>
+        <w:t>4</w:t>
+      </w:r>
+    </w:p>
+    <w:p>
+      <w:pPr>
+        <w:jc w:val="center"/>
+        <w:rPr>
+          <w:rFonts w:cs="Arial"/>
+          <w:b/>
+          <w:sz w:val="28"/>
+        </w:rPr>
+      </w:pPr>
+      <w:bookmarkStart w:id="0" w:name="_GoBack"/>
+      <w:bookmarkEnd w:id="0"/>
+    </w:p>
+    <w:p>
+      <w:pPr>
+        <w:jc w:val="center"/>
+        <w:rPr>
+          <w:rFonts w:cs="Arial"/>
+          <w:b/>
+          <w:sz w:val="28"/>
+        </w:rPr>
+      </w:pPr>
+      <w:r>
+        <w:rPr>
+          <w:rFonts w:cs="Arial"/>
+          <w:b/>
+          <w:sz w:val="28"/>
+        </w:rPr>
+        <w:t xml:space="preserve">As </w:t>
+      </w:r>
+      <w:proofErr w:type="gramStart"/>
+      <w:r>
+        <w:rPr>
+          <w:rFonts w:cs="Arial"/>
+          <w:b/>
+          <w:sz w:val="28"/>
+        </w:rPr>
+        <w:t>Of</w:t>
+      </w:r>
+      <w:proofErr w:type="gramEnd"/>
+      <w:r>
+        <w:rPr>
+          <w:rFonts w:cs="Arial"/>
+          <w:b/>
+          <w:sz w:val="28"/>
+        </w:rPr>
+        <w:t xml:space="preserve">: </w:t>
+      </w:r>
+      <w:r>
+        <w:rPr>
+          <w:rFonts w:cs="Arial"/>
+          <w:b/>
+          <w:sz w:val="28"/>
+        </w:rPr>
+        <w:t>19</w:t>
+      </w:r>
+      <w:r>
+        <w:rPr>
+          <w:rFonts w:cs="Arial"/>
+          <w:b/>
+          <w:sz w:val="28"/>
+        </w:rPr>
+        <w:t xml:space="preserve"> </w:t>
+      </w:r>
+      <w:r>
+        <w:rPr>
+          <w:rFonts w:cs="Arial"/>
+          <w:b/>
+          <w:sz w:val="28"/>
+        </w:rPr>
+        <w:t>April</w:t>
+      </w:r>
+      <w:r>
+        <w:rPr>
+          <w:rFonts w:cs="Arial"/>
+          <w:b/>
+          <w:sz w:val="28"/>
+        </w:rPr>
+        <w:t xml:space="preserve"> 201</w:t>
+      </w:r>
+      <w:r>
+        <w:rPr>
+          <w:rFonts w:cs="Arial"/>
+          <w:b/>
+          <w:sz w:val="28"/>
+        </w:rPr>
+        <w:t>6</w:t>
+      </w:r>
+    </w:p>
+    <w:p>
+      <w:pPr>
+        <w:rPr>
+          <w:rFonts w:cs="Arial"/>
+          <w:b/>
+          <w:sz w:val="28"/>
+        </w:rPr>
+      </w:pPr>
+    </w:p>
+    <w:p>
+      <w:pPr>
+        <w:rPr>
+          <w:rFonts w:cs="Arial"/>
+          <w:b/>
+          <w:sz w:val="28"/>
+        </w:rPr>
+      </w:pPr>
+    </w:p>
+    <w:p>
+      <w:pPr>
+        <w:rPr>
+          <w:sz w:val="44"/>
+          <w:szCs w:val="44"/>
+        </w:rPr>
+      </w:pPr>
+    </w:p>
+    <w:p>
+      <w:pPr>
+        <w:pStyle w:val="ListParagraph"/>
+        <w:numPr>
+          <w:ilvl w:val="0"/>
+          <w:numId w:val="1"/>
+        </w:numPr>
+        <w:rPr>
+          <w:sz w:val="44"/>
+          <w:szCs w:val="44"/>
+        </w:rPr>
+      </w:pPr>
+      <w:r>
+        <w:rPr>
+          <w:sz w:val="44"/>
+          <w:szCs w:val="44"/>
+        </w:rPr>
+        <w:lastRenderedPageBreak/>
         <w:t xml:space="preserve">Add repository </w:t>
       </w:r>
     </w:p>
     <w:p>
       <w:pPr>
         <w:spacing w:after="0"/>
-      </w:pPr>
-      <w:r>
+        <w:rPr>
+          <w:sz w:val="36"/>
+          <w:szCs w:val="36"/>
+        </w:rPr>
+      </w:pPr>
+      <w:r>
+        <w:rPr>
+          <w:sz w:val="36"/>
+          <w:szCs w:val="36"/>
+        </w:rPr>
         <w:t xml:space="preserve">Comments: </w:t>
       </w:r>
     </w:p>
     <w:tbl>
       <w:tblPr>
         <w:tblStyle w:val="TableGrid"/>
-        <w:tblW w:w="0" w:type="auto"/>
+        <w:tblW w:w="9629" w:type="dxa"/>
         <w:tblLook w:val="04A0" w:firstRow="1" w:lastRow="0" w:firstColumn="1" w:lastColumn="0" w:noHBand="0" w:noVBand="1"/>
       </w:tblPr>
       <w:tblGrid>
-        <w:gridCol w:w="9350"/>
+        <w:gridCol w:w="9629"/>
       </w:tblGrid>
       <w:tr>
+        <w:trPr>
+          <w:trHeight w:val="4361"/>
+        </w:trPr>
         <w:tc>
           <w:tcPr>
-            <w:tcW w:w="9350" w:type="dxa"/>
+            <w:tcW w:w="9629" w:type="dxa"/>
+          </w:tcPr>
+          <w:p/>
+          <w:p/>
+          <w:p/>
+          <w:p/>
+        </w:tc>
+      </w:tr>
+    </w:tbl>
+    <w:p>
+      <w:pPr>
+        <w:rPr>
+          <w:sz w:val="44"/>
+          <w:szCs w:val="44"/>
+        </w:rPr>
+      </w:pPr>
+    </w:p>
+    <w:p>
+      <w:pPr>
+        <w:pStyle w:val="ListParagraph"/>
+        <w:numPr>
+          <w:ilvl w:val="0"/>
+          <w:numId w:val="1"/>
+        </w:numPr>
+        <w:rPr>
+          <w:sz w:val="44"/>
+          <w:szCs w:val="44"/>
+        </w:rPr>
+      </w:pPr>
+      <w:r>
+        <w:rPr>
+          <w:sz w:val="44"/>
+          <w:szCs w:val="44"/>
+        </w:rPr>
+        <w:t>Scan repository</w:t>
+      </w:r>
+    </w:p>
+    <w:p>
+      <w:pPr>
+        <w:spacing w:after="0"/>
+        <w:rPr>
+          <w:sz w:val="36"/>
+          <w:szCs w:val="36"/>
+        </w:rPr>
+      </w:pPr>
+      <w:r>
+        <w:rPr>
+          <w:sz w:val="36"/>
+          <w:szCs w:val="36"/>
+        </w:rPr>
+        <w:t xml:space="preserve">Comments: </w:t>
+      </w:r>
+    </w:p>
+    <w:tbl>
+      <w:tblPr>
+        <w:tblStyle w:val="TableGrid"/>
+        <w:tblW w:w="9629" w:type="dxa"/>
+        <w:tblLook w:val="04A0" w:firstRow="1" w:lastRow="0" w:firstColumn="1" w:lastColumn="0" w:noHBand="0" w:noVBand="1"/>
+      </w:tblPr>
+      <w:tblGrid>
+        <w:gridCol w:w="9629"/>
+      </w:tblGrid>
+      <w:tr>
+        <w:trPr>
+          <w:trHeight w:val="4361"/>
+        </w:trPr>
+        <w:tc>
+          <w:tcPr>
+            <w:tcW w:w="9629" w:type="dxa"/>
           </w:tcPr>
           <w:p/>
           <w:p/>
@@ -38,31 +548,142 @@
     </w:tbl>
     <w:p/>
     <w:p>
-      <w:r>
-        <w:t>Scan repository</w:t>
+      <w:pPr>
+        <w:rPr>
+          <w:sz w:val="44"/>
+          <w:szCs w:val="44"/>
+        </w:rPr>
+      </w:pPr>
+    </w:p>
+    <w:p>
+      <w:pPr>
+        <w:pStyle w:val="ListParagraph"/>
+        <w:numPr>
+          <w:ilvl w:val="0"/>
+          <w:numId w:val="1"/>
+        </w:numPr>
+        <w:rPr>
+          <w:sz w:val="44"/>
+          <w:szCs w:val="44"/>
+        </w:rPr>
+      </w:pPr>
+      <w:r>
+        <w:rPr>
+          <w:sz w:val="44"/>
+          <w:szCs w:val="44"/>
+        </w:rPr>
+        <w:lastRenderedPageBreak/>
+        <w:t>Score repository</w:t>
       </w:r>
     </w:p>
     <w:p>
       <w:pPr>
         <w:spacing w:after="0"/>
-      </w:pPr>
-      <w:r>
+        <w:rPr>
+          <w:sz w:val="36"/>
+          <w:szCs w:val="36"/>
+        </w:rPr>
+      </w:pPr>
+      <w:r>
+        <w:rPr>
+          <w:sz w:val="36"/>
+          <w:szCs w:val="36"/>
+        </w:rPr>
         <w:t xml:space="preserve">Comments: </w:t>
       </w:r>
     </w:p>
     <w:tbl>
       <w:tblPr>
         <w:tblStyle w:val="TableGrid"/>
-        <w:tblW w:w="0" w:type="auto"/>
+        <w:tblW w:w="9629" w:type="dxa"/>
         <w:tblLook w:val="04A0" w:firstRow="1" w:lastRow="0" w:firstColumn="1" w:lastColumn="0" w:noHBand="0" w:noVBand="1"/>
       </w:tblPr>
       <w:tblGrid>
-        <w:gridCol w:w="9350"/>
+        <w:gridCol w:w="9629"/>
       </w:tblGrid>
       <w:tr>
+        <w:trPr>
+          <w:trHeight w:val="4361"/>
+        </w:trPr>
         <w:tc>
           <w:tcPr>
-            <w:tcW w:w="9350" w:type="dxa"/>
+            <w:tcW w:w="9629" w:type="dxa"/>
+          </w:tcPr>
+          <w:p/>
+          <w:p/>
+          <w:p/>
+          <w:p/>
+        </w:tc>
+      </w:tr>
+    </w:tbl>
+    <w:p>
+      <w:pPr>
+        <w:rPr>
+          <w:sz w:val="44"/>
+          <w:szCs w:val="44"/>
+        </w:rPr>
+      </w:pPr>
+    </w:p>
+    <w:p>
+      <w:pPr>
+        <w:rPr>
+          <w:sz w:val="44"/>
+          <w:szCs w:val="44"/>
+        </w:rPr>
+      </w:pPr>
+    </w:p>
+    <w:p>
+      <w:pPr>
+        <w:pStyle w:val="ListParagraph"/>
+        <w:numPr>
+          <w:ilvl w:val="0"/>
+          <w:numId w:val="1"/>
+        </w:numPr>
+        <w:rPr>
+          <w:sz w:val="44"/>
+          <w:szCs w:val="44"/>
+        </w:rPr>
+      </w:pPr>
+      <w:r>
+        <w:rPr>
+          <w:sz w:val="44"/>
+          <w:szCs w:val="44"/>
+        </w:rPr>
+        <w:t xml:space="preserve">Remove repository </w:t>
+      </w:r>
+    </w:p>
+    <w:p>
+      <w:pPr>
+        <w:spacing w:after="0"/>
+        <w:rPr>
+          <w:sz w:val="36"/>
+          <w:szCs w:val="36"/>
+        </w:rPr>
+      </w:pPr>
+      <w:r>
+        <w:rPr>
+          <w:sz w:val="36"/>
+          <w:szCs w:val="36"/>
+        </w:rPr>
+        <w:t xml:space="preserve">Comments: </w:t>
+      </w:r>
+    </w:p>
+    <w:tbl>
+      <w:tblPr>
+        <w:tblStyle w:val="TableGrid"/>
+        <w:tblW w:w="9629" w:type="dxa"/>
+        <w:tblLook w:val="04A0" w:firstRow="1" w:lastRow="0" w:firstColumn="1" w:lastColumn="0" w:noHBand="0" w:noVBand="1"/>
+      </w:tblPr>
+      <w:tblGrid>
+        <w:gridCol w:w="9629"/>
+      </w:tblGrid>
+      <w:tr>
+        <w:trPr>
+          <w:trHeight w:val="4361"/>
+        </w:trPr>
+        <w:tc>
+          <w:tcPr>
+            <w:tcW w:w="9629" w:type="dxa"/>
           </w:tcPr>
           <w:p/>
           <w:p/>
@@ -73,106 +694,60 @@
     </w:tbl>
     <w:p/>
     <w:p>
-      <w:r>
-        <w:t>Score repository</w:t>
+      <w:pPr>
+        <w:pStyle w:val="ListParagraph"/>
+        <w:numPr>
+          <w:ilvl w:val="0"/>
+          <w:numId w:val="1"/>
+        </w:numPr>
+        <w:rPr>
+          <w:sz w:val="44"/>
+          <w:szCs w:val="44"/>
+        </w:rPr>
+      </w:pPr>
+      <w:r>
+        <w:rPr>
+          <w:sz w:val="44"/>
+          <w:szCs w:val="44"/>
+        </w:rPr>
+        <w:lastRenderedPageBreak/>
+        <w:t>View files</w:t>
       </w:r>
     </w:p>
     <w:p>
       <w:pPr>
         <w:spacing w:after="0"/>
-      </w:pPr>
-      <w:r>
+        <w:rPr>
+          <w:sz w:val="36"/>
+          <w:szCs w:val="36"/>
+        </w:rPr>
+      </w:pPr>
+      <w:r>
+        <w:rPr>
+          <w:sz w:val="36"/>
+          <w:szCs w:val="36"/>
+        </w:rPr>
         <w:t xml:space="preserve">Comments: </w:t>
       </w:r>
     </w:p>
     <w:tbl>
       <w:tblPr>
         <w:tblStyle w:val="TableGrid"/>
-        <w:tblW w:w="0" w:type="auto"/>
+        <w:tblW w:w="9629" w:type="dxa"/>
         <w:tblLook w:val="04A0" w:firstRow="1" w:lastRow="0" w:firstColumn="1" w:lastColumn="0" w:noHBand="0" w:noVBand="1"/>
       </w:tblPr>
       <w:tblGrid>
-        <w:gridCol w:w="9350"/>
+        <w:gridCol w:w="9629"/>
       </w:tblGrid>
       <w:tr>
+        <w:trPr>
+          <w:trHeight w:val="4361"/>
+        </w:trPr>
         <w:tc>
           <w:tcPr>
-            <w:tcW w:w="9350" w:type="dxa"/>
+            <w:tcW w:w="9629" w:type="dxa"/>
           </w:tcPr>
           <w:p/>
-          <w:p/>
-          <w:p/>
-          <w:p/>
-        </w:tc>
-      </w:tr>
-    </w:tbl>
-    <w:p/>
-    <w:p>
-      <w:r>
-        <w:t xml:space="preserve">Remove repository </w:t>
-      </w:r>
-    </w:p>
-    <w:p>
-      <w:pPr>
-        <w:spacing w:after="0"/>
-      </w:pPr>
-      <w:r>
-        <w:t xml:space="preserve">Comments: </w:t>
-      </w:r>
-    </w:p>
-    <w:tbl>
-      <w:tblPr>
-        <w:tblStyle w:val="TableGrid"/>
-        <w:tblW w:w="0" w:type="auto"/>
-        <w:tblLook w:val="04A0" w:firstRow="1" w:lastRow="0" w:firstColumn="1" w:lastColumn="0" w:noHBand="0" w:noVBand="1"/>
-      </w:tblPr>
-      <w:tblGrid>
-        <w:gridCol w:w="9350"/>
-      </w:tblGrid>
-      <w:tr>
-        <w:tc>
-          <w:tcPr>
-            <w:tcW w:w="9350" w:type="dxa"/>
-          </w:tcPr>
-          <w:p/>
-          <w:p/>
-          <w:p/>
-          <w:p/>
-        </w:tc>
-      </w:tr>
-    </w:tbl>
-    <w:p/>
-    <w:p>
-      <w:r>
-        <w:t>View files</w:t>
-      </w:r>
-    </w:p>
-    <w:p>
-      <w:pPr>
-        <w:spacing w:after="0"/>
-      </w:pPr>
-      <w:r>
-        <w:t xml:space="preserve">Comments: </w:t>
-      </w:r>
-    </w:p>
-    <w:tbl>
-      <w:tblPr>
-        <w:tblStyle w:val="TableGrid"/>
-        <w:tblW w:w="0" w:type="auto"/>
-        <w:tblLook w:val="04A0" w:firstRow="1" w:lastRow="0" w:firstColumn="1" w:lastColumn="0" w:noHBand="0" w:noVBand="1"/>
-      </w:tblPr>
-      <w:tblGrid>
-        <w:gridCol w:w="9350"/>
-      </w:tblGrid>
-      <w:tr>
-        <w:tc>
-          <w:tcPr>
-            <w:tcW w:w="9350" w:type="dxa"/>
-          </w:tcPr>
-          <w:p>
-            <w:bookmarkStart w:id="0" w:name="_GoBack"/>
-            <w:bookmarkEnd w:id="0"/>
-          </w:p>
           <w:p/>
           <w:p/>
           <w:p/>
@@ -181,35 +756,58 @@
     </w:tbl>
     <w:p/>
     <w:p/>
-    <w:p/>
-    <w:p/>
-    <w:p>
-      <w:r>
-        <w:lastRenderedPageBreak/>
+    <w:p>
+      <w:pPr>
+        <w:pStyle w:val="ListParagraph"/>
+        <w:numPr>
+          <w:ilvl w:val="0"/>
+          <w:numId w:val="1"/>
+        </w:numPr>
+        <w:rPr>
+          <w:sz w:val="44"/>
+          <w:szCs w:val="44"/>
+        </w:rPr>
+      </w:pPr>
+      <w:r>
+        <w:rPr>
+          <w:sz w:val="44"/>
+          <w:szCs w:val="44"/>
+        </w:rPr>
         <w:t xml:space="preserve">View graph </w:t>
       </w:r>
     </w:p>
     <w:p>
       <w:pPr>
         <w:spacing w:after="0"/>
-      </w:pPr>
-      <w:r>
+        <w:rPr>
+          <w:sz w:val="36"/>
+          <w:szCs w:val="36"/>
+        </w:rPr>
+      </w:pPr>
+      <w:r>
+        <w:rPr>
+          <w:sz w:val="36"/>
+          <w:szCs w:val="36"/>
+        </w:rPr>
         <w:t xml:space="preserve">Comments: </w:t>
       </w:r>
     </w:p>
     <w:tbl>
       <w:tblPr>
         <w:tblStyle w:val="TableGrid"/>
-        <w:tblW w:w="0" w:type="auto"/>
+        <w:tblW w:w="9629" w:type="dxa"/>
         <w:tblLook w:val="04A0" w:firstRow="1" w:lastRow="0" w:firstColumn="1" w:lastColumn="0" w:noHBand="0" w:noVBand="1"/>
       </w:tblPr>
       <w:tblGrid>
-        <w:gridCol w:w="9350"/>
+        <w:gridCol w:w="9629"/>
       </w:tblGrid>
       <w:tr>
+        <w:trPr>
+          <w:trHeight w:val="4361"/>
+        </w:trPr>
         <w:tc>
           <w:tcPr>
-            <w:tcW w:w="9350" w:type="dxa"/>
+            <w:tcW w:w="9629" w:type="dxa"/>
           </w:tcPr>
           <w:p/>
           <w:p/>
@@ -220,31 +818,58 @@
     </w:tbl>
     <w:p/>
     <w:p>
-      <w:r>
+      <w:pPr>
+        <w:pStyle w:val="ListParagraph"/>
+        <w:numPr>
+          <w:ilvl w:val="0"/>
+          <w:numId w:val="1"/>
+        </w:numPr>
+        <w:rPr>
+          <w:sz w:val="44"/>
+          <w:szCs w:val="44"/>
+        </w:rPr>
+      </w:pPr>
+      <w:r>
+        <w:rPr>
+          <w:sz w:val="44"/>
+          <w:szCs w:val="44"/>
+        </w:rPr>
+        <w:lastRenderedPageBreak/>
         <w:t>Export data/score</w:t>
       </w:r>
     </w:p>
     <w:p>
       <w:pPr>
         <w:spacing w:after="0"/>
-      </w:pPr>
-      <w:r>
+        <w:rPr>
+          <w:sz w:val="36"/>
+          <w:szCs w:val="36"/>
+        </w:rPr>
+      </w:pPr>
+      <w:r>
+        <w:rPr>
+          <w:sz w:val="36"/>
+          <w:szCs w:val="36"/>
+        </w:rPr>
         <w:t xml:space="preserve">Comments: </w:t>
       </w:r>
     </w:p>
     <w:tbl>
       <w:tblPr>
         <w:tblStyle w:val="TableGrid"/>
-        <w:tblW w:w="0" w:type="auto"/>
+        <w:tblW w:w="9629" w:type="dxa"/>
         <w:tblLook w:val="04A0" w:firstRow="1" w:lastRow="0" w:firstColumn="1" w:lastColumn="0" w:noHBand="0" w:noVBand="1"/>
       </w:tblPr>
       <w:tblGrid>
-        <w:gridCol w:w="9350"/>
+        <w:gridCol w:w="9629"/>
       </w:tblGrid>
       <w:tr>
+        <w:trPr>
+          <w:trHeight w:val="4361"/>
+        </w:trPr>
         <w:tc>
           <w:tcPr>
-            <w:tcW w:w="9350" w:type="dxa"/>
+            <w:tcW w:w="9629" w:type="dxa"/>
           </w:tcPr>
           <w:p/>
           <w:p/>
@@ -264,6 +889,127 @@
 </w:document>
 </file>
 
+<file path=word/numbering.xml><?xml version="1.0" encoding="utf-8"?>
+<w:numbering xmlns:wpc="http://schemas.microsoft.com/office/word/2010/wordprocessingCanvas" xmlns:cx="http://schemas.microsoft.com/office/drawing/2014/chartex" xmlns:cx1="http://schemas.microsoft.com/office/drawing/2015/9/8/chartex" xmlns:mc="http://schemas.openxmlformats.org/markup-compatibility/2006" xmlns:o="urn:schemas-microsoft-com:office:office" xmlns:r="http://schemas.openxmlformats.org/officeDocument/2006/relationships" xmlns:m="http://schemas.openxmlformats.org/officeDocument/2006/math" xmlns:v="urn:schemas-microsoft-com:vml" xmlns:wp14="http://schemas.microsoft.com/office/word/2010/wordprocessingDrawing" xmlns:wp="http://schemas.openxmlformats.org/drawingml/2006/wordprocessingDrawing" xmlns:w10="urn:schemas-microsoft-com:office:word" xmlns:w="http://schemas.openxmlformats.org/wordprocessingml/2006/main" xmlns:w14="http://schemas.microsoft.com/office/word/2010/wordml" xmlns:w15="http://schemas.microsoft.com/office/word/2012/wordml" xmlns:w16se="http://schemas.microsoft.com/office/word/2015/wordml/symex" xmlns:wpg="http://schemas.microsoft.com/office/word/2010/wordprocessingGroup" xmlns:wpi="http://schemas.microsoft.com/office/word/2010/wordprocessingInk" xmlns:wne="http://schemas.microsoft.com/office/word/2006/wordml" xmlns:wps="http://schemas.microsoft.com/office/word/2010/wordprocessingShape" mc:Ignorable="w14 w15 w16se wp14">
+  <w:abstractNum w:abstractNumId="0" w15:restartNumberingAfterBreak="0">
+    <w:nsid w:val="08D46BC3"/>
+    <w:multiLevelType w:val="hybridMultilevel"/>
+    <w:tmpl w:val="23ACECDE"/>
+    <w:lvl w:ilvl="0" w:tplc="5F5833AE">
+      <w:start w:val="1"/>
+      <w:numFmt w:val="bullet"/>
+      <w:lvlText w:val=""/>
+      <w:lvlJc w:val="left"/>
+      <w:pPr>
+        <w:ind w:left="720" w:hanging="360"/>
+      </w:pPr>
+      <w:rPr>
+        <w:rFonts w:ascii="Wingdings 2" w:hAnsi="Wingdings 2" w:hint="default"/>
+      </w:rPr>
+    </w:lvl>
+    <w:lvl w:ilvl="1" w:tplc="04090003" w:tentative="1">
+      <w:start w:val="1"/>
+      <w:numFmt w:val="bullet"/>
+      <w:lvlText w:val="o"/>
+      <w:lvlJc w:val="left"/>
+      <w:pPr>
+        <w:ind w:left="1440" w:hanging="360"/>
+      </w:pPr>
+      <w:rPr>
+        <w:rFonts w:ascii="Courier New" w:hAnsi="Courier New" w:cs="Courier New" w:hint="default"/>
+      </w:rPr>
+    </w:lvl>
+    <w:lvl w:ilvl="2" w:tplc="04090005" w:tentative="1">
+      <w:start w:val="1"/>
+      <w:numFmt w:val="bullet"/>
+      <w:lvlText w:val=""/>
+      <w:lvlJc w:val="left"/>
+      <w:pPr>
+        <w:ind w:left="2160" w:hanging="360"/>
+      </w:pPr>
+      <w:rPr>
+        <w:rFonts w:ascii="Wingdings" w:hAnsi="Wingdings" w:hint="default"/>
+      </w:rPr>
+    </w:lvl>
+    <w:lvl w:ilvl="3" w:tplc="04090001" w:tentative="1">
+      <w:start w:val="1"/>
+      <w:numFmt w:val="bullet"/>
+      <w:lvlText w:val=""/>
+      <w:lvlJc w:val="left"/>
+      <w:pPr>
+        <w:ind w:left="2880" w:hanging="360"/>
+      </w:pPr>
+      <w:rPr>
+        <w:rFonts w:ascii="Symbol" w:hAnsi="Symbol" w:hint="default"/>
+      </w:rPr>
+    </w:lvl>
+    <w:lvl w:ilvl="4" w:tplc="04090003" w:tentative="1">
+      <w:start w:val="1"/>
+      <w:numFmt w:val="bullet"/>
+      <w:lvlText w:val="o"/>
+      <w:lvlJc w:val="left"/>
+      <w:pPr>
+        <w:ind w:left="3600" w:hanging="360"/>
+      </w:pPr>
+      <w:rPr>
+        <w:rFonts w:ascii="Courier New" w:hAnsi="Courier New" w:cs="Courier New" w:hint="default"/>
+      </w:rPr>
+    </w:lvl>
+    <w:lvl w:ilvl="5" w:tplc="04090005" w:tentative="1">
+      <w:start w:val="1"/>
+      <w:numFmt w:val="bullet"/>
+      <w:lvlText w:val=""/>
+      <w:lvlJc w:val="left"/>
+      <w:pPr>
+        <w:ind w:left="4320" w:hanging="360"/>
+      </w:pPr>
+      <w:rPr>
+        <w:rFonts w:ascii="Wingdings" w:hAnsi="Wingdings" w:hint="default"/>
+      </w:rPr>
+    </w:lvl>
+    <w:lvl w:ilvl="6" w:tplc="04090001" w:tentative="1">
+      <w:start w:val="1"/>
+      <w:numFmt w:val="bullet"/>
+      <w:lvlText w:val=""/>
+      <w:lvlJc w:val="left"/>
+      <w:pPr>
+        <w:ind w:left="5040" w:hanging="360"/>
+      </w:pPr>
+      <w:rPr>
+        <w:rFonts w:ascii="Symbol" w:hAnsi="Symbol" w:hint="default"/>
+      </w:rPr>
+    </w:lvl>
+    <w:lvl w:ilvl="7" w:tplc="04090003" w:tentative="1">
+      <w:start w:val="1"/>
+      <w:numFmt w:val="bullet"/>
+      <w:lvlText w:val="o"/>
+      <w:lvlJc w:val="left"/>
+      <w:pPr>
+        <w:ind w:left="5760" w:hanging="360"/>
+      </w:pPr>
+      <w:rPr>
+        <w:rFonts w:ascii="Courier New" w:hAnsi="Courier New" w:cs="Courier New" w:hint="default"/>
+      </w:rPr>
+    </w:lvl>
+    <w:lvl w:ilvl="8" w:tplc="04090005" w:tentative="1">
+      <w:start w:val="1"/>
+      <w:numFmt w:val="bullet"/>
+      <w:lvlText w:val=""/>
+      <w:lvlJc w:val="left"/>
+      <w:pPr>
+        <w:ind w:left="6480" w:hanging="360"/>
+      </w:pPr>
+      <w:rPr>
+        <w:rFonts w:ascii="Wingdings" w:hAnsi="Wingdings" w:hint="default"/>
+      </w:rPr>
+    </w:lvl>
+  </w:abstractNum>
+  <w:num w:numId="1">
+    <w:abstractNumId w:val="0"/>
+  </w:num>
+</w:numbering>
+</file>
+
 <file path=word/styles.xml><?xml version="1.0" encoding="utf-8"?>
 <w:styles xmlns:mc="http://schemas.openxmlformats.org/markup-compatibility/2006" xmlns:r="http://schemas.openxmlformats.org/officeDocument/2006/relationships" xmlns:w="http://schemas.openxmlformats.org/wordprocessingml/2006/main" xmlns:w14="http://schemas.microsoft.com/office/word/2010/wordml" xmlns:w15="http://schemas.microsoft.com/office/word/2012/wordml" xmlns:w16se="http://schemas.microsoft.com/office/word/2015/wordml/symex" mc:Ignorable="w14 w15 w16se">
   <w:docDefaults>
@@ -281,7 +1027,7 @@
       </w:pPr>
     </w:pPrDefault>
   </w:docDefaults>
-  <w:latentStyles w:defLockedState="0" w:defUIPriority="99" w:defSemiHidden="0" w:defUnhideWhenUsed="0" w:defQFormat="0" w:count="372">
+  <w:latentStyles w:defLockedState="0" w:defUIPriority="99" w:defSemiHidden="0" w:defUnhideWhenUsed="0" w:defQFormat="0" w:count="371">
     <w:lsdException w:name="Normal" w:uiPriority="0" w:qFormat="1"/>
     <w:lsdException w:name="heading 1" w:uiPriority="9" w:qFormat="1"/>
     <w:lsdException w:name="heading 2" w:semiHidden="1" w:uiPriority="9" w:unhideWhenUsed="1" w:qFormat="1"/>
@@ -387,6 +1133,7 @@
     <w:lsdException w:name="HTML Sample" w:semiHidden="1" w:unhideWhenUsed="1"/>
     <w:lsdException w:name="HTML Typewriter" w:semiHidden="1" w:unhideWhenUsed="1"/>
     <w:lsdException w:name="HTML Variable" w:semiHidden="1" w:unhideWhenUsed="1"/>
+    <w:lsdException w:name="Normal Table" w:semiHidden="1" w:unhideWhenUsed="1"/>
     <w:lsdException w:name="annotation subject" w:semiHidden="1" w:unhideWhenUsed="1"/>
     <w:lsdException w:name="No List" w:semiHidden="1" w:unhideWhenUsed="1"/>
     <w:lsdException w:name="Outline List 1" w:semiHidden="1" w:unhideWhenUsed="1"/>
@@ -433,8 +1180,10 @@
     <w:lsdException w:name="Table Subtle 2" w:semiHidden="1" w:unhideWhenUsed="1"/>
     <w:lsdException w:name="Table Web 1" w:semiHidden="1" w:unhideWhenUsed="1"/>
     <w:lsdException w:name="Table Web 2" w:semiHidden="1" w:unhideWhenUsed="1"/>
+    <w:lsdException w:name="Table Web 3" w:semiHidden="1" w:unhideWhenUsed="1"/>
     <w:lsdException w:name="Balloon Text" w:semiHidden="1" w:unhideWhenUsed="1"/>
     <w:lsdException w:name="Table Grid" w:uiPriority="39"/>
+    <w:lsdException w:name="Table Theme" w:semiHidden="1" w:unhideWhenUsed="1"/>
     <w:lsdException w:name="Placeholder Text" w:semiHidden="1"/>
     <w:lsdException w:name="No Spacing" w:uiPriority="1" w:qFormat="1"/>
     <w:lsdException w:name="Light Shading" w:uiPriority="60"/>
@@ -650,11 +1399,11 @@
     <w:lsdException w:name="List Table 5 Dark Accent 6" w:uiPriority="50"/>
     <w:lsdException w:name="List Table 6 Colorful Accent 6" w:uiPriority="51"/>
     <w:lsdException w:name="List Table 7 Colorful Accent 6" w:uiPriority="52"/>
-    <w:lsdException w:name="Mention" w:semiHidden="1" w:unhideWhenUsed="1"/>
   </w:latentStyles>
   <w:style w:type="paragraph" w:default="1" w:styleId="Normal">
     <w:name w:val="Normal"/>
     <w:qFormat/>
+    <w:rsid w:val="00D57C4D"/>
   </w:style>
   <w:style w:type="character" w:default="1" w:styleId="DefaultParagraphFont">
     <w:name w:val="Default Paragraph Font"/>
@@ -701,6 +1450,17 @@
         <w:insideV w:val="single" w:sz="4" w:space="0" w:color="auto"/>
       </w:tblBorders>
     </w:tblPr>
+  </w:style>
+  <w:style w:type="paragraph" w:styleId="ListParagraph">
+    <w:name w:val="List Paragraph"/>
+    <w:basedOn w:val="Normal"/>
+    <w:uiPriority w:val="34"/>
+    <w:qFormat/>
+    <w:rsid w:val="00D57C4D"/>
+    <w:pPr>
+      <w:ind w:left="720"/>
+      <w:contextualSpacing/>
+    </w:pPr>
   </w:style>
 </w:styles>
 </file>

</xml_diff>